<commit_message>
arreglo de refactoring de mensajes
</commit_message>
<xml_diff>
--- a/documentacion/Memoria.docx
+++ b/documentacion/Memoria.docx
@@ -170,9 +170,6 @@
                 </w:rPr>
                 <w:alias w:val="Subtitle"/>
                 <w:id w:val="15524255"/>
-                <w:placeholder>
-                  <w:docPart w:val="EAF8FF20E4434694A2AA33264E3357B8"/>
-                </w:placeholder>
                 <w:dataBinding w:prefixMappings="xmlns:ns0='http://schemas.openxmlformats.org/package/2006/metadata/core-properties' xmlns:ns1='http://purl.org/dc/elements/1.1/'" w:xpath="/ns0:coreProperties[1]/ns1:subject[1]" w:storeItemID="{6C3C8BC8-F283-45AE-878A-BAB7291924A1}"/>
                 <w:text/>
               </w:sdtPr>
@@ -6875,6 +6872,94 @@
           <w:lang w:val="es-CL"/>
         </w:rPr>
       </w:pPr>
+      <w:r>
+        <w:rPr>
+          <w:lang w:val="es-CL"/>
+        </w:rPr>
+        <w:t>Evaluación en distintas noticias</w:t>
+      </w:r>
+    </w:p>
+    <w:p>
+      <w:pPr>
+        <w:pStyle w:val="Heading2"/>
+        <w:rPr>
+          <w:lang w:val="es-CL"/>
+        </w:rPr>
+      </w:pPr>
+      <w:r>
+        <w:rPr>
+          <w:lang w:val="es-CL"/>
+        </w:rPr>
+        <w:t>texto</w:t>
+      </w:r>
+    </w:p>
+    <w:p>
+      <w:pPr>
+        <w:pStyle w:val="Heading2"/>
+        <w:rPr>
+          <w:lang w:val="es-CL"/>
+        </w:rPr>
+      </w:pPr>
+      <w:r>
+        <w:rPr>
+          <w:lang w:val="es-CL"/>
+        </w:rPr>
+        <w:t>temporal</w:t>
+      </w:r>
+    </w:p>
+    <w:p>
+      <w:pPr>
+        <w:pStyle w:val="Heading2"/>
+        <w:rPr>
+          <w:lang w:val="es-CL"/>
+        </w:rPr>
+      </w:pPr>
+      <w:proofErr w:type="spellStart"/>
+      <w:r>
+        <w:rPr>
+          <w:lang w:val="es-CL"/>
+        </w:rPr>
+        <w:t>geografica</w:t>
+      </w:r>
+      <w:proofErr w:type="spellEnd"/>
+    </w:p>
+    <w:p>
+      <w:pPr>
+        <w:pStyle w:val="Heading2"/>
+        <w:rPr>
+          <w:lang w:val="es-CL"/>
+        </w:rPr>
+      </w:pPr>
+      <w:r>
+        <w:rPr>
+          <w:lang w:val="es-CL"/>
+        </w:rPr>
+        <w:t>social</w:t>
+      </w:r>
+    </w:p>
+    <w:p>
+      <w:pPr>
+        <w:pStyle w:val="Heading2"/>
+        <w:rPr>
+          <w:lang w:val="es-CL"/>
+        </w:rPr>
+      </w:pPr>
+      <w:proofErr w:type="spellStart"/>
+      <w:r>
+        <w:rPr>
+          <w:lang w:val="es-CL"/>
+        </w:rPr>
+        <w:t>semantica</w:t>
+      </w:r>
+      <w:proofErr w:type="spellEnd"/>
+    </w:p>
+    <w:p>
+      <w:pPr>
+        <w:pStyle w:val="Heading1"/>
+        <w:rPr>
+          <w:lang w:val="es-CL"/>
+        </w:rPr>
+      </w:pPr>
       <w:bookmarkStart w:id="15" w:name="_Toc402198280"/>
       <w:r>
         <w:rPr>
@@ -7023,6 +7108,7 @@
         <w:rPr>
           <w:lang w:val="es-CL"/>
         </w:rPr>
+        <w:lastRenderedPageBreak/>
         <w:t>Bibliografía</w:t>
       </w:r>
       <w:bookmarkEnd w:id="17"/>
@@ -7115,7 +7201,7 @@
             <w:rPr>
               <w:noProof/>
             </w:rPr>
-            <w:t>13</w:t>
+            <w:t>14</w:t>
           </w:r>
         </w:fldSimple>
       </w:p>
@@ -9825,37 +9911,6 @@
         </w:p>
       </w:docPartBody>
     </w:docPart>
-    <w:docPart>
-      <w:docPartPr>
-        <w:name w:val="2F29FAF3B9DE420CAEEAF01942E6913D"/>
-        <w:category>
-          <w:name w:val="General"/>
-          <w:gallery w:val="placeholder"/>
-        </w:category>
-        <w:types>
-          <w:type w:val="bbPlcHdr"/>
-        </w:types>
-        <w:behaviors>
-          <w:behavior w:val="content"/>
-        </w:behaviors>
-        <w:guid w:val="{A1E422DD-9367-4229-99AF-B6B8493E8FC6}"/>
-      </w:docPartPr>
-      <w:docPartBody>
-        <w:p>
-          <w:pPr>
-            <w:pStyle w:val="2F29FAF3B9DE420CAEEAF01942E6913D"/>
-          </w:pPr>
-          <w:r>
-            <w:rPr>
-              <w:rFonts w:asciiTheme="majorHAnsi" w:eastAsiaTheme="majorEastAsia" w:hAnsiTheme="majorHAnsi" w:cstheme="majorBidi"/>
-              <w:sz w:val="80"/>
-              <w:szCs w:val="80"/>
-            </w:rPr>
-            <w:t>[Type the document title]</w:t>
-          </w:r>
-        </w:p>
-      </w:docPartBody>
-    </w:docPart>
   </w:docParts>
 </w:glossaryDocument>
 </file>
@@ -9926,6 +9981,7 @@
   <w:rsids>
     <w:rsidRoot w:val="00B675A9"/>
     <w:rsid w:val="002B1F31"/>
+    <w:rsid w:val="009F62C8"/>
     <w:rsid w:val="00A51939"/>
     <w:rsid w:val="00B4492D"/>
     <w:rsid w:val="00B675A9"/>
@@ -10480,7 +10536,7 @@
 </file>
 
 <file path=customXml/itemProps2.xml><?xml version="1.0" encoding="utf-8"?>
-<ds:datastoreItem xmlns:ds="http://schemas.openxmlformats.org/officeDocument/2006/customXml" ds:itemID="{CEE7C180-2823-47AE-B8E1-7D9E47013B88}">
+<ds:datastoreItem xmlns:ds="http://schemas.openxmlformats.org/officeDocument/2006/customXml" ds:itemID="{B0AA8595-6991-4352-B6F2-7C712C2EBCD6}">
   <ds:schemaRefs>
     <ds:schemaRef ds:uri="http://schemas.openxmlformats.org/officeDocument/2006/bibliography"/>
   </ds:schemaRefs>

</xml_diff>